<commit_message>
edit gpio_checker for a new firmware
</commit_message>
<xml_diff>
--- a/TaskManager.docx
+++ b/TaskManager.docx
@@ -326,21 +326,7 @@
                 <w:rStyle w:val="a4"/>
                 <w:noProof/>
               </w:rPr>
-              <w:t>Описание сценария бизне</w:t>
-            </w:r>
-            <w:r>
-              <w:rPr>
-                <w:rStyle w:val="a4"/>
-                <w:noProof/>
-              </w:rPr>
-              <w:t>с</w:t>
-            </w:r>
-            <w:r>
-              <w:rPr>
-                <w:rStyle w:val="a4"/>
-                <w:noProof/>
-              </w:rPr>
-              <w:t>-процесса</w:t>
+              <w:t>Описание сценария бизнес-процесса</w:t>
             </w:r>
             <w:r>
               <w:rPr>
@@ -993,7 +979,598 @@
       <w:pPr>
         <w:pStyle w:val="1"/>
       </w:pPr>
-    </w:p>
+      <w:r>
+        <w:rPr>
+          <w:lang w:val="en-US"/>
+        </w:rPr>
+        <w:lastRenderedPageBreak/>
+        <w:t>GPIO</w:t>
+      </w:r>
+    </w:p>
+    <w:p>
+      <w:pPr>
+        <w:rPr>
+          <w:lang w:val="en-US"/>
+        </w:rPr>
+      </w:pPr>
+      <w:r>
+        <w:rPr>
+          <w:noProof/>
+          <w:lang w:val="en-US"/>
+        </w:rPr>
+        <w:drawing>
+          <wp:inline distT="0" distB="0" distL="0" distR="0">
+            <wp:extent cx="5940425" cy="3531235"/>
+            <wp:effectExtent l="0" t="0" r="3175" b="0"/>
+            <wp:docPr id="1" name="Рисунок 1"/>
+            <wp:cNvGraphicFramePr>
+              <a:graphicFrameLocks xmlns:a="http://schemas.openxmlformats.org/drawingml/2006/main" noChangeAspect="1"/>
+            </wp:cNvGraphicFramePr>
+            <a:graphic xmlns:a="http://schemas.openxmlformats.org/drawingml/2006/main">
+              <a:graphicData uri="http://schemas.openxmlformats.org/drawingml/2006/picture">
+                <pic:pic xmlns:pic="http://schemas.openxmlformats.org/drawingml/2006/picture">
+                  <pic:nvPicPr>
+                    <pic:cNvPr id="1" name="Рисунок 1"/>
+                    <pic:cNvPicPr/>
+                  </pic:nvPicPr>
+                  <pic:blipFill>
+                    <a:blip r:embed="rId6">
+                      <a:extLst>
+                        <a:ext uri="{28A0092B-C50C-407E-A947-70E740481C1C}">
+                          <a14:useLocalDpi xmlns:a14="http://schemas.microsoft.com/office/drawing/2010/main" val="0"/>
+                        </a:ext>
+                      </a:extLst>
+                    </a:blip>
+                    <a:stretch>
+                      <a:fillRect/>
+                    </a:stretch>
+                  </pic:blipFill>
+                  <pic:spPr>
+                    <a:xfrm>
+                      <a:off x="0" y="0"/>
+                      <a:ext cx="5940425" cy="3531235"/>
+                    </a:xfrm>
+                    <a:prstGeom prst="rect">
+                      <a:avLst/>
+                    </a:prstGeom>
+                  </pic:spPr>
+                </pic:pic>
+              </a:graphicData>
+            </a:graphic>
+          </wp:inline>
+        </w:drawing>
+      </w:r>
+    </w:p>
+    <w:p>
+      <w:pPr>
+        <w:rPr>
+          <w:lang w:val="en-US"/>
+        </w:rPr>
+      </w:pPr>
+    </w:p>
+    <w:p>
+      <w:r>
+        <w:t xml:space="preserve">Используются </w:t>
+      </w:r>
+      <w:r>
+        <w:rPr>
+          <w:lang w:val="en-US"/>
+        </w:rPr>
+        <w:t xml:space="preserve">GPIO </w:t>
+      </w:r>
+      <w:proofErr w:type="spellStart"/>
+      <w:r>
+        <w:t>пины</w:t>
+      </w:r>
+      <w:proofErr w:type="spellEnd"/>
+      <w:r>
+        <w:t xml:space="preserve"> для </w:t>
+      </w:r>
+      <w:proofErr w:type="spellStart"/>
+      <w:r>
+        <w:t>чекера</w:t>
+      </w:r>
+      <w:proofErr w:type="spellEnd"/>
+    </w:p>
+    <w:tbl>
+      <w:tblPr>
+        <w:tblStyle w:val="a5"/>
+        <w:tblW w:w="0" w:type="auto"/>
+        <w:tblLook w:val="04A0" w:firstRow="1" w:lastRow="0" w:firstColumn="1" w:lastColumn="0" w:noHBand="0" w:noVBand="1"/>
+      </w:tblPr>
+      <w:tblGrid>
+        <w:gridCol w:w="2336"/>
+        <w:gridCol w:w="2336"/>
+        <w:gridCol w:w="2336"/>
+        <w:gridCol w:w="2337"/>
+      </w:tblGrid>
+      <w:tr>
+        <w:tc>
+          <w:tcPr>
+            <w:tcW w:w="2336" w:type="dxa"/>
+          </w:tcPr>
+          <w:p>
+            <w:pPr>
+              <w:rPr>
+                <w:lang w:val="en-US"/>
+              </w:rPr>
+            </w:pPr>
+            <w:r>
+              <w:rPr>
+                <w:lang w:val="en-US"/>
+              </w:rPr>
+              <w:t>GPIO</w:t>
+            </w:r>
+          </w:p>
+        </w:tc>
+        <w:tc>
+          <w:tcPr>
+            <w:tcW w:w="2336" w:type="dxa"/>
+          </w:tcPr>
+          <w:p>
+            <w:pPr>
+              <w:rPr>
+                <w:lang w:val="en-US"/>
+              </w:rPr>
+            </w:pPr>
+            <w:r>
+              <w:rPr>
+                <w:lang w:val="en-US"/>
+              </w:rPr>
+              <w:t>Checker</w:t>
+            </w:r>
+          </w:p>
+        </w:tc>
+        <w:tc>
+          <w:tcPr>
+            <w:tcW w:w="2336" w:type="dxa"/>
+          </w:tcPr>
+          <w:p>
+            <w:r>
+              <w:t>Поведение</w:t>
+            </w:r>
+          </w:p>
+        </w:tc>
+        <w:tc>
+          <w:tcPr>
+            <w:tcW w:w="2337" w:type="dxa"/>
+          </w:tcPr>
+          <w:p/>
+        </w:tc>
+      </w:tr>
+      <w:tr>
+        <w:tc>
+          <w:tcPr>
+            <w:tcW w:w="2336" w:type="dxa"/>
+          </w:tcPr>
+          <w:p>
+            <w:r>
+              <w:t>6 (</w:t>
+            </w:r>
+            <w:r>
+              <w:t xml:space="preserve">7 </w:t>
+            </w:r>
+            <w:r>
+              <w:rPr>
+                <w:lang w:val="en-US"/>
+              </w:rPr>
+              <w:t>physical)</w:t>
+            </w:r>
+          </w:p>
+        </w:tc>
+        <w:tc>
+          <w:tcPr>
+            <w:tcW w:w="2336" w:type="dxa"/>
+          </w:tcPr>
+          <w:p>
+            <w:pPr>
+              <w:rPr>
+                <w:lang w:val="en-US"/>
+              </w:rPr>
+            </w:pPr>
+            <w:r>
+              <w:rPr>
+                <w:lang w:val="en-US"/>
+              </w:rPr>
+              <w:t>Ping</w:t>
+            </w:r>
+          </w:p>
+        </w:tc>
+        <w:tc>
+          <w:tcPr>
+            <w:tcW w:w="2336" w:type="dxa"/>
+          </w:tcPr>
+          <w:p>
+            <w:r>
+              <w:t xml:space="preserve">Выключится, если что-то идет не так </w:t>
+            </w:r>
+            <w:r>
+              <w:br/>
+            </w:r>
+            <w:r>
+              <w:br/>
+              <w:t xml:space="preserve">Будет моргать, если </w:t>
+            </w:r>
+            <w:r>
+              <w:rPr>
+                <w:lang w:val="en-US"/>
+              </w:rPr>
+              <w:t>Exception</w:t>
+            </w:r>
+            <w:r>
+              <w:t xml:space="preserve"> </w:t>
+            </w:r>
+            <w:r>
+              <w:t xml:space="preserve">на </w:t>
+            </w:r>
+            <w:proofErr w:type="spellStart"/>
+            <w:r>
+              <w:t>чекере</w:t>
+            </w:r>
+            <w:proofErr w:type="spellEnd"/>
+          </w:p>
+        </w:tc>
+        <w:tc>
+          <w:tcPr>
+            <w:tcW w:w="2337" w:type="dxa"/>
+          </w:tcPr>
+          <w:p/>
+        </w:tc>
+      </w:tr>
+      <w:tr>
+        <w:tc>
+          <w:tcPr>
+            <w:tcW w:w="2336" w:type="dxa"/>
+          </w:tcPr>
+          <w:p>
+            <w:pPr>
+              <w:rPr>
+                <w:lang w:val="en-US"/>
+              </w:rPr>
+            </w:pPr>
+            <w:r>
+              <w:rPr>
+                <w:lang w:val="en-US"/>
+              </w:rPr>
+              <w:t>7 (29 physical)</w:t>
+            </w:r>
+          </w:p>
+        </w:tc>
+        <w:tc>
+          <w:tcPr>
+            <w:tcW w:w="2336" w:type="dxa"/>
+          </w:tcPr>
+          <w:p>
+            <w:pPr>
+              <w:rPr>
+                <w:lang w:val="en-US"/>
+              </w:rPr>
+            </w:pPr>
+            <w:r>
+              <w:rPr>
+                <w:lang w:val="en-US"/>
+              </w:rPr>
+              <w:t>Check</w:t>
+            </w:r>
+          </w:p>
+        </w:tc>
+        <w:tc>
+          <w:tcPr>
+            <w:tcW w:w="2336" w:type="dxa"/>
+          </w:tcPr>
+          <w:p>
+            <w:r>
+              <w:t xml:space="preserve">ВКЛ - </w:t>
+            </w:r>
+            <w:r>
+              <w:t xml:space="preserve">Подмена </w:t>
+            </w:r>
+            <w:r>
+              <w:rPr>
+                <w:lang w:val="en-US"/>
+              </w:rPr>
+              <w:t>JWT</w:t>
+            </w:r>
+            <w:r>
+              <w:t xml:space="preserve"> </w:t>
+            </w:r>
+            <w:r>
+              <w:t>эксплуатируется</w:t>
+            </w:r>
+          </w:p>
+          <w:p>
+            <w:r>
+              <w:t xml:space="preserve">ВЫКЛ – </w:t>
+            </w:r>
+            <w:r>
+              <w:rPr>
+                <w:lang w:val="en-US"/>
+              </w:rPr>
+              <w:t>JWT</w:t>
+            </w:r>
+            <w:r>
+              <w:t xml:space="preserve"> </w:t>
+            </w:r>
+            <w:r>
+              <w:t>не эксплуатируется, подпись проверяется</w:t>
+            </w:r>
+          </w:p>
+          <w:p/>
+          <w:p>
+            <w:r>
+              <w:t xml:space="preserve">Моргает – </w:t>
+            </w:r>
+            <w:r>
+              <w:rPr>
+                <w:lang w:val="en-US"/>
+              </w:rPr>
+              <w:t xml:space="preserve">Exception </w:t>
+            </w:r>
+            <w:r>
+              <w:t xml:space="preserve">в функции </w:t>
+            </w:r>
+            <w:r>
+              <w:rPr>
+                <w:lang w:val="en-US"/>
+              </w:rPr>
+              <w:t>Check</w:t>
+            </w:r>
+          </w:p>
+        </w:tc>
+        <w:tc>
+          <w:tcPr>
+            <w:tcW w:w="2337" w:type="dxa"/>
+          </w:tcPr>
+          <w:p/>
+        </w:tc>
+      </w:tr>
+      <w:tr>
+        <w:tc>
+          <w:tcPr>
+            <w:tcW w:w="2336" w:type="dxa"/>
+          </w:tcPr>
+          <w:p>
+            <w:pPr>
+              <w:rPr>
+                <w:lang w:val="en-US"/>
+              </w:rPr>
+            </w:pPr>
+            <w:r>
+              <w:rPr>
+                <w:lang w:val="en-US"/>
+              </w:rPr>
+              <w:t>8 (31 physical)</w:t>
+            </w:r>
+          </w:p>
+        </w:tc>
+        <w:tc>
+          <w:tcPr>
+            <w:tcW w:w="2336" w:type="dxa"/>
+          </w:tcPr>
+          <w:p>
+            <w:pPr>
+              <w:rPr>
+                <w:lang w:val="en-US"/>
+              </w:rPr>
+            </w:pPr>
+            <w:proofErr w:type="spellStart"/>
+            <w:r>
+              <w:rPr>
+                <w:lang w:val="en-US"/>
+              </w:rPr>
+              <w:t>Check_sqlinj</w:t>
+            </w:r>
+            <w:proofErr w:type="spellEnd"/>
+          </w:p>
+        </w:tc>
+        <w:tc>
+          <w:tcPr>
+            <w:tcW w:w="2336" w:type="dxa"/>
+          </w:tcPr>
+          <w:p>
+            <w:r>
+              <w:t xml:space="preserve">ВКЛ </w:t>
+            </w:r>
+            <w:r>
+              <w:t>–</w:t>
+            </w:r>
+            <w:r>
+              <w:t xml:space="preserve"> </w:t>
+            </w:r>
+            <w:r>
+              <w:t>инъекция не исправлена</w:t>
+            </w:r>
+          </w:p>
+          <w:p>
+            <w:r>
+              <w:t>ОТКЛ – инъекция исправлена</w:t>
+            </w:r>
+          </w:p>
+          <w:p/>
+          <w:p>
+            <w:pPr>
+              <w:rPr>
+                <w:lang w:val="en-US"/>
+              </w:rPr>
+            </w:pPr>
+            <w:r>
+              <w:t>Моргает</w:t>
+            </w:r>
+            <w:r>
+              <w:rPr>
+                <w:lang w:val="en-US"/>
+              </w:rPr>
+              <w:t xml:space="preserve"> – </w:t>
+            </w:r>
+            <w:r>
+              <w:rPr>
+                <w:lang w:val="en-US"/>
+              </w:rPr>
+              <w:t>Exception</w:t>
+            </w:r>
+            <w:r>
+              <w:rPr>
+                <w:lang w:val="en-US"/>
+              </w:rPr>
+              <w:t xml:space="preserve"> </w:t>
+            </w:r>
+            <w:r>
+              <w:t>в</w:t>
+            </w:r>
+            <w:r>
+              <w:rPr>
+                <w:lang w:val="en-US"/>
+              </w:rPr>
+              <w:t xml:space="preserve"> </w:t>
+            </w:r>
+            <w:r>
+              <w:t>функции</w:t>
+            </w:r>
+            <w:r>
+              <w:rPr>
+                <w:lang w:val="en-US"/>
+              </w:rPr>
+              <w:t xml:space="preserve"> </w:t>
+            </w:r>
+            <w:proofErr w:type="spellStart"/>
+            <w:r>
+              <w:rPr>
+                <w:lang w:val="en-US"/>
+              </w:rPr>
+              <w:t>Check_sqlinj</w:t>
+            </w:r>
+            <w:proofErr w:type="spellEnd"/>
+          </w:p>
+        </w:tc>
+        <w:tc>
+          <w:tcPr>
+            <w:tcW w:w="2337" w:type="dxa"/>
+          </w:tcPr>
+          <w:p>
+            <w:pPr>
+              <w:rPr>
+                <w:lang w:val="en-US"/>
+              </w:rPr>
+            </w:pPr>
+          </w:p>
+        </w:tc>
+      </w:tr>
+      <w:tr>
+        <w:tc>
+          <w:tcPr>
+            <w:tcW w:w="2336" w:type="dxa"/>
+          </w:tcPr>
+          <w:p>
+            <w:pPr>
+              <w:rPr>
+                <w:lang w:val="en-US"/>
+              </w:rPr>
+            </w:pPr>
+            <w:r>
+              <w:rPr>
+                <w:lang w:val="en-US"/>
+              </w:rPr>
+              <w:t>9 (33 physical)</w:t>
+            </w:r>
+          </w:p>
+        </w:tc>
+        <w:tc>
+          <w:tcPr>
+            <w:tcW w:w="2336" w:type="dxa"/>
+          </w:tcPr>
+          <w:p>
+            <w:pPr>
+              <w:rPr>
+                <w:lang w:val="en-US"/>
+              </w:rPr>
+            </w:pPr>
+            <w:proofErr w:type="spellStart"/>
+            <w:r>
+              <w:rPr>
+                <w:lang w:val="en-US"/>
+              </w:rPr>
+              <w:t>Check_</w:t>
+            </w:r>
+            <w:proofErr w:type="gramStart"/>
+            <w:r>
+              <w:rPr>
+                <w:lang w:val="en-US"/>
+              </w:rPr>
+              <w:t>online</w:t>
+            </w:r>
+            <w:proofErr w:type="spellEnd"/>
+            <w:r>
+              <w:rPr>
+                <w:lang w:val="en-US"/>
+              </w:rPr>
+              <w:t>(</w:t>
+            </w:r>
+            <w:proofErr w:type="gramEnd"/>
+            <w:r>
+              <w:rPr>
+                <w:lang w:val="en-US"/>
+              </w:rPr>
+              <w:t>)</w:t>
+            </w:r>
+          </w:p>
+        </w:tc>
+        <w:tc>
+          <w:tcPr>
+            <w:tcW w:w="2336" w:type="dxa"/>
+          </w:tcPr>
+          <w:p>
+            <w:r>
+              <w:t xml:space="preserve">ВКЛ – страница </w:t>
+            </w:r>
+            <w:proofErr w:type="spellStart"/>
+            <w:r>
+              <w:t>онлайна</w:t>
+            </w:r>
+            <w:proofErr w:type="spellEnd"/>
+            <w:r>
+              <w:t xml:space="preserve"> доступна всем</w:t>
+            </w:r>
+          </w:p>
+          <w:p>
+            <w:r>
+              <w:lastRenderedPageBreak/>
+              <w:t xml:space="preserve">ОТКЛ – страница </w:t>
+            </w:r>
+            <w:proofErr w:type="spellStart"/>
+            <w:r>
+              <w:t>онлайна</w:t>
+            </w:r>
+            <w:proofErr w:type="spellEnd"/>
+            <w:r>
+              <w:t xml:space="preserve"> недоступна</w:t>
+            </w:r>
+          </w:p>
+          <w:p>
+            <w:pPr>
+              <w:rPr>
+                <w:lang w:val="en-US"/>
+              </w:rPr>
+            </w:pPr>
+            <w:r>
+              <w:t xml:space="preserve">Моргает - </w:t>
+            </w:r>
+            <w:r>
+              <w:rPr>
+                <w:lang w:val="en-US"/>
+              </w:rPr>
+              <w:t>Exception</w:t>
+            </w:r>
+          </w:p>
+        </w:tc>
+        <w:tc>
+          <w:tcPr>
+            <w:tcW w:w="2337" w:type="dxa"/>
+          </w:tcPr>
+          <w:p/>
+        </w:tc>
+      </w:tr>
+    </w:tbl>
+    <w:p/>
     <w:sectPr>
       <w:pgSz w:w="11906" w:h="16838"/>
       <w:pgMar w:top="1134" w:right="850" w:bottom="1134" w:left="1701" w:header="708" w:footer="708" w:gutter="0"/>
@@ -1693,6 +2270,22 @@
       <w:u w:val="single"/>
     </w:rPr>
   </w:style>
+  <w:style w:type="table" w:styleId="a5">
+    <w:name w:val="Table Grid"/>
+    <w:basedOn w:val="a1"/>
+    <w:uiPriority w:val="39"/>
+    <w:rsid w:val="00D65CF4"/>
+    <w:tblPr>
+      <w:tblBorders>
+        <w:top w:val="single" w:sz="4" w:space="0" w:color="auto"/>
+        <w:left w:val="single" w:sz="4" w:space="0" w:color="auto"/>
+        <w:bottom w:val="single" w:sz="4" w:space="0" w:color="auto"/>
+        <w:right w:val="single" w:sz="4" w:space="0" w:color="auto"/>
+        <w:insideH w:val="single" w:sz="4" w:space="0" w:color="auto"/>
+        <w:insideV w:val="single" w:sz="4" w:space="0" w:color="auto"/>
+      </w:tblBorders>
+    </w:tblPr>
+  </w:style>
 </w:styles>
 </file>
 

</xml_diff>